<commit_message>
Integrated CL functionality into ManageApplicationsPage
</commit_message>
<xml_diff>
--- a/templates/CL_template.docx
+++ b/templates/CL_template.docx
@@ -12,7 +12,21 @@
         <w:rPr>
           <w:lang w:val="en-US"/>
         </w:rPr>
-        <w:t>Dear Mr X,</w:t>
+        <w:t xml:space="preserve">Dear </w:t>
+      </w:r>
+      <w:proofErr w:type="spellStart"/>
+      <w:r>
+        <w:rPr>
+          <w:lang w:val="en-US"/>
+        </w:rPr>
+        <w:t>Mr</w:t>
+      </w:r>
+      <w:proofErr w:type="spellEnd"/>
+      <w:r>
+        <w:rPr>
+          <w:lang w:val="en-US"/>
+        </w:rPr>
+        <w:t xml:space="preserve"> X,</w:t>
       </w:r>
     </w:p>
     <w:p>
@@ -25,7 +39,27 @@
         <w:rPr>
           <w:lang w:val="en-US"/>
         </w:rPr>
-        <w:t>{{ hook_paragraph }}</w:t>
+        <w:t xml:space="preserve">{{ </w:t>
+      </w:r>
+      <w:proofErr w:type="spellStart"/>
+      <w:r>
+        <w:rPr>
+          <w:lang w:val="en-US"/>
+        </w:rPr>
+        <w:t>opening_paragraph</w:t>
+      </w:r>
+      <w:proofErr w:type="spellEnd"/>
+      <w:r>
+        <w:rPr>
+          <w:lang w:val="en-US"/>
+        </w:rPr>
+        <w:t xml:space="preserve"> </w:t>
+      </w:r>
+      <w:r>
+        <w:rPr>
+          <w:lang w:val="en-US"/>
+        </w:rPr>
+        <w:t>}}</w:t>
       </w:r>
     </w:p>
     <w:p>
@@ -38,7 +72,108 @@
         <w:rPr>
           <w:lang w:val="en-US"/>
         </w:rPr>
-        <w:t>{{ main_section }}</w:t>
+        <w:t xml:space="preserve">{{ </w:t>
+      </w:r>
+      <w:proofErr w:type="spellStart"/>
+      <w:r>
+        <w:rPr>
+          <w:lang w:val="en-US"/>
+        </w:rPr>
+        <w:t>core</w:t>
+      </w:r>
+      <w:r>
+        <w:rPr>
+          <w:lang w:val="en-US"/>
+        </w:rPr>
+        <w:t>_</w:t>
+      </w:r>
+      <w:r>
+        <w:rPr>
+          <w:lang w:val="en-US"/>
+        </w:rPr>
+        <w:t>parag</w:t>
+      </w:r>
+      <w:r>
+        <w:rPr>
+          <w:lang w:val="en-US"/>
+        </w:rPr>
+        <w:t>r</w:t>
+      </w:r>
+      <w:r>
+        <w:rPr>
+          <w:lang w:val="en-US"/>
+        </w:rPr>
+        <w:t>aphs</w:t>
+      </w:r>
+      <w:proofErr w:type="spellEnd"/>
+      <w:r>
+        <w:rPr>
+          <w:lang w:val="en-US"/>
+        </w:rPr>
+        <w:t xml:space="preserve"> }}</w:t>
+      </w:r>
+    </w:p>
+    <w:p>
+      <w:pPr>
+        <w:rPr>
+          <w:lang w:val="en-US"/>
+        </w:rPr>
+      </w:pPr>
+      <w:r>
+        <w:rPr>
+          <w:lang w:val="en-US"/>
+        </w:rPr>
+        <w:t xml:space="preserve">{{ </w:t>
+      </w:r>
+      <w:proofErr w:type="spellStart"/>
+      <w:r>
+        <w:rPr>
+          <w:lang w:val="en-US"/>
+        </w:rPr>
+        <w:t>c</w:t>
+      </w:r>
+      <w:r>
+        <w:rPr>
+          <w:lang w:val="en-US"/>
+        </w:rPr>
+        <w:t>losing</w:t>
+      </w:r>
+      <w:r>
+        <w:rPr>
+          <w:lang w:val="en-US"/>
+        </w:rPr>
+        <w:t>_par</w:t>
+      </w:r>
+      <w:r>
+        <w:rPr>
+          <w:lang w:val="en-US"/>
+        </w:rPr>
+        <w:t>a</w:t>
+      </w:r>
+      <w:r>
+        <w:rPr>
+          <w:lang w:val="en-US"/>
+        </w:rPr>
+        <w:t>g</w:t>
+      </w:r>
+      <w:r>
+        <w:rPr>
+          <w:lang w:val="en-US"/>
+        </w:rPr>
+        <w:t>r</w:t>
+      </w:r>
+      <w:r>
+        <w:rPr>
+          <w:lang w:val="en-US"/>
+        </w:rPr>
+        <w:t>aph</w:t>
+      </w:r>
+      <w:proofErr w:type="spellEnd"/>
+      <w:r>
+        <w:rPr>
+          <w:lang w:val="en-US"/>
+        </w:rPr>
+        <w:t xml:space="preserve"> }}</w:t>
       </w:r>
     </w:p>
     <w:p>

</xml_diff>